<commit_message>
Test collection for invoices filter + screenshot from newman.
</commit_message>
<xml_diff>
--- a/TestNetworkInteraction/3.docx
+++ b/TestNetworkInteraction/3.docx
@@ -8,6 +8,7 @@
           <w:rFonts w:ascii="Segoe UI" w:hAnsi="Segoe UI" w:cs="Segoe UI"/>
           <w:color w:val="000000"/>
           <w:shd w:val="clear" w:color="auto" w:fill="FFFFFF"/>
+          <w:lang w:val="ru-RU"/>
         </w:rPr>
       </w:pPr>
       <w:r>
@@ -19,6 +20,7 @@
         </w:rPr>
         <w:t xml:space="preserve">Выполнение тестов при помощи </w:t>
       </w:r>
+      <w:proofErr w:type="spellStart"/>
       <w:r>
         <w:rPr>
           <w:rFonts w:ascii="Segoe UI" w:hAnsi="Segoe UI" w:cs="Segoe UI"/>
@@ -27,8 +29,33 @@
         </w:rPr>
         <w:t>newman</w:t>
       </w:r>
-      <w:bookmarkStart w:id="0" w:name="_GoBack"/>
-      <w:bookmarkEnd w:id="0"/>
+      <w:proofErr w:type="spellEnd"/>
+      <w:r>
+        <w:rPr>
+          <w:rFonts w:ascii="Segoe UI" w:hAnsi="Segoe UI" w:cs="Segoe UI"/>
+          <w:color w:val="000000"/>
+          <w:shd w:val="clear" w:color="auto" w:fill="FFFFFF"/>
+          <w:lang w:val="ru-RU"/>
+        </w:rPr>
+        <w:t>:</w:t>
+      </w:r>
+    </w:p>
+    <w:p>
+      <w:pPr>
+        <w:rPr>
+          <w:rFonts w:ascii="Segoe UI" w:hAnsi="Segoe UI" w:cs="Segoe UI"/>
+          <w:color w:val="000000"/>
+          <w:shd w:val="clear" w:color="auto" w:fill="FFFFFF"/>
+        </w:rPr>
+      </w:pPr>
+      <w:r>
+        <w:rPr>
+          <w:rFonts w:ascii="Segoe UI" w:hAnsi="Segoe UI" w:cs="Segoe UI"/>
+          <w:color w:val="000000"/>
+          <w:shd w:val="clear" w:color="auto" w:fill="FFFFFF"/>
+        </w:rPr>
+        <w:t>CRUD</w:t>
+      </w:r>
     </w:p>
     <w:p>
       <w:pPr>
@@ -57,6 +84,195 @@
                   </pic:nvPicPr>
                   <pic:blipFill>
                     <a:blip r:embed="rId4"/>
+                    <a:stretch>
+                      <a:fillRect/>
+                    </a:stretch>
+                  </pic:blipFill>
+                  <pic:spPr>
+                    <a:xfrm>
+                      <a:off x="0" y="0"/>
+                      <a:ext cx="8229600" cy="4457700"/>
+                    </a:xfrm>
+                    <a:prstGeom prst="rect">
+                      <a:avLst/>
+                    </a:prstGeom>
+                  </pic:spPr>
+                </pic:pic>
+              </a:graphicData>
+            </a:graphic>
+          </wp:inline>
+        </w:drawing>
+      </w:r>
+    </w:p>
+    <w:p>
+      <w:pPr>
+        <w:rPr>
+          <w:noProof/>
+          <w:lang w:val="ru-RU"/>
+        </w:rPr>
+      </w:pPr>
+    </w:p>
+    <w:p>
+      <w:pPr>
+        <w:rPr>
+          <w:noProof/>
+          <w:lang w:val="ru-RU"/>
+        </w:rPr>
+      </w:pPr>
+    </w:p>
+    <w:p>
+      <w:pPr>
+        <w:rPr>
+          <w:noProof/>
+          <w:lang w:val="ru-RU"/>
+        </w:rPr>
+      </w:pPr>
+    </w:p>
+    <w:p>
+      <w:pPr>
+        <w:pageBreakBefore/>
+        <w:rPr>
+          <w:noProof/>
+          <w:lang w:val="ru-RU"/>
+        </w:rPr>
+      </w:pPr>
+      <w:r>
+        <w:rPr>
+          <w:noProof/>
+          <w:lang w:val="ru-RU"/>
+        </w:rPr>
+        <w:lastRenderedPageBreak/>
+        <w:t>Фильтрация квитанций</w:t>
+      </w:r>
+    </w:p>
+    <w:p>
+      <w:pPr>
+        <w:rPr>
+          <w:noProof/>
+          <w:lang w:val="ru-RU"/>
+        </w:rPr>
+      </w:pPr>
+      <w:r>
+        <w:rPr>
+          <w:noProof/>
+        </w:rPr>
+        <w:drawing>
+          <wp:inline distT="0" distB="0" distL="0" distR="0" wp14:anchorId="6E1BC2E2" wp14:editId="19F1C7CA">
+            <wp:extent cx="8229600" cy="4457700"/>
+            <wp:effectExtent l="0" t="0" r="0" b="0"/>
+            <wp:docPr id="4" name="Рисунок 4"/>
+            <wp:cNvGraphicFramePr>
+              <a:graphicFrameLocks xmlns:a="http://schemas.openxmlformats.org/drawingml/2006/main" noChangeAspect="1"/>
+            </wp:cNvGraphicFramePr>
+            <a:graphic xmlns:a="http://schemas.openxmlformats.org/drawingml/2006/main">
+              <a:graphicData uri="http://schemas.openxmlformats.org/drawingml/2006/picture">
+                <pic:pic xmlns:pic="http://schemas.openxmlformats.org/drawingml/2006/picture">
+                  <pic:nvPicPr>
+                    <pic:cNvPr id="1" name=""/>
+                    <pic:cNvPicPr/>
+                  </pic:nvPicPr>
+                  <pic:blipFill>
+                    <a:blip r:embed="rId5"/>
+                    <a:stretch>
+                      <a:fillRect/>
+                    </a:stretch>
+                  </pic:blipFill>
+                  <pic:spPr>
+                    <a:xfrm>
+                      <a:off x="0" y="0"/>
+                      <a:ext cx="8229600" cy="4457700"/>
+                    </a:xfrm>
+                    <a:prstGeom prst="rect">
+                      <a:avLst/>
+                    </a:prstGeom>
+                  </pic:spPr>
+                </pic:pic>
+              </a:graphicData>
+            </a:graphic>
+          </wp:inline>
+        </w:drawing>
+      </w:r>
+    </w:p>
+    <w:p>
+      <w:pPr>
+        <w:rPr>
+          <w:noProof/>
+          <w:lang w:val="ru-RU"/>
+        </w:rPr>
+      </w:pPr>
+    </w:p>
+    <w:p>
+      <w:pPr>
+        <w:pageBreakBefore/>
+        <w:rPr>
+          <w:noProof/>
+          <w:lang w:val="ru-RU"/>
+        </w:rPr>
+      </w:pPr>
+      <w:r>
+        <w:rPr>
+          <w:noProof/>
+          <w:lang w:val="ru-RU"/>
+        </w:rPr>
+        <w:lastRenderedPageBreak/>
+        <w:t>З</w:t>
+      </w:r>
+      <w:bookmarkStart w:id="0" w:name="_GoBack"/>
+      <w:bookmarkEnd w:id="0"/>
+      <w:r>
+        <w:rPr>
+          <w:noProof/>
+          <w:lang w:val="ru-RU"/>
+        </w:rPr>
+        <w:t xml:space="preserve">апуск </w:t>
+      </w:r>
+      <w:r>
+        <w:rPr>
+          <w:noProof/>
+        </w:rPr>
+        <w:t>Collection runner</w:t>
+      </w:r>
+      <w:r>
+        <w:rPr>
+          <w:noProof/>
+        </w:rPr>
+        <w:t xml:space="preserve"> c </w:t>
+      </w:r>
+      <w:r>
+        <w:rPr>
+          <w:noProof/>
+          <w:lang w:val="ru-RU"/>
+        </w:rPr>
+        <w:t>файлом с данными:</w:t>
+      </w:r>
+    </w:p>
+    <w:p>
+      <w:pPr>
+        <w:rPr>
+          <w:lang w:val="ru-RU"/>
+        </w:rPr>
+      </w:pPr>
+      <w:r>
+        <w:rPr>
+          <w:noProof/>
+        </w:rPr>
+        <w:drawing>
+          <wp:inline distT="0" distB="0" distL="0" distR="0" wp14:anchorId="5286E89B" wp14:editId="407C28BB">
+            <wp:extent cx="8229600" cy="4457700"/>
+            <wp:effectExtent l="0" t="0" r="0" b="0"/>
+            <wp:docPr id="2" name="Рисунок 2"/>
+            <wp:cNvGraphicFramePr>
+              <a:graphicFrameLocks xmlns:a="http://schemas.openxmlformats.org/drawingml/2006/main" noChangeAspect="1"/>
+            </wp:cNvGraphicFramePr>
+            <a:graphic xmlns:a="http://schemas.openxmlformats.org/drawingml/2006/main">
+              <a:graphicData uri="http://schemas.openxmlformats.org/drawingml/2006/picture">
+                <pic:pic xmlns:pic="http://schemas.openxmlformats.org/drawingml/2006/picture">
+                  <pic:nvPicPr>
+                    <pic:cNvPr id="1" name=""/>
+                    <pic:cNvPicPr/>
+                  </pic:nvPicPr>
+                  <pic:blipFill>
+                    <a:blip r:embed="rId6"/>
                     <a:stretch>
                       <a:fillRect/>
                     </a:stretch>

</xml_diff>